<commit_message>
working with news modification
</commit_message>
<xml_diff>
--- a/DocumentTemplate/Français/Police record.docx
+++ b/DocumentTemplate/Français/Police record.docx
@@ -176,7 +176,7 @@
               </wp:anchor>
             </w:drawing>
           </mc:Choice>
-          <mc:Fallback xmlns:w16cid="http://schemas.microsoft.com/office/word/2016/wordml/cid" xmlns:am3d="http://schemas.microsoft.com/office/drawing/2017/model3d" xmlns:aink="http://schemas.microsoft.com/office/drawing/2016/ink" xmlns:cx8="http://schemas.microsoft.com/office/drawing/2016/5/14/chartex" xmlns:cx7="http://schemas.microsoft.com/office/drawing/2016/5/13/chartex" xmlns:cx6="http://schemas.microsoft.com/office/drawing/2016/5/12/chartex" xmlns:cx5="http://schemas.microsoft.com/office/drawing/2016/5/11/chartex" xmlns:cx4="http://schemas.microsoft.com/office/drawing/2016/5/10/chartex" xmlns:cx3="http://schemas.microsoft.com/office/drawing/2016/5/9/chartex" xmlns:cx2="http://schemas.microsoft.com/office/drawing/2015/10/21/chartex">
+          <mc:Fallback xmlns:cx2="http://schemas.microsoft.com/office/drawing/2015/10/21/chartex" xmlns:cx3="http://schemas.microsoft.com/office/drawing/2016/5/9/chartex" xmlns:cx4="http://schemas.microsoft.com/office/drawing/2016/5/10/chartex" xmlns:cx5="http://schemas.microsoft.com/office/drawing/2016/5/11/chartex" xmlns:cx6="http://schemas.microsoft.com/office/drawing/2016/5/12/chartex" xmlns:cx7="http://schemas.microsoft.com/office/drawing/2016/5/13/chartex" xmlns:cx8="http://schemas.microsoft.com/office/drawing/2016/5/14/chartex" xmlns:aink="http://schemas.microsoft.com/office/drawing/2016/ink" xmlns:am3d="http://schemas.microsoft.com/office/drawing/2017/model3d" xmlns:w16cid="http://schemas.microsoft.com/office/word/2016/wordml/cid">
             <w:pict>
               <v:shapetype w14:anchorId="3BFF9130" id="_x0000_t202" coordsize="21600,21600" o:spt="202" path="m,l,21600r21600,l21600,xe">
                 <v:stroke joinstyle="miter"/>
@@ -439,7 +439,7 @@
               </wp:anchor>
             </w:drawing>
           </mc:Choice>
-          <mc:Fallback xmlns:w16cid="http://schemas.microsoft.com/office/word/2016/wordml/cid" xmlns:am3d="http://schemas.microsoft.com/office/drawing/2017/model3d" xmlns:aink="http://schemas.microsoft.com/office/drawing/2016/ink" xmlns:cx8="http://schemas.microsoft.com/office/drawing/2016/5/14/chartex" xmlns:cx7="http://schemas.microsoft.com/office/drawing/2016/5/13/chartex" xmlns:cx6="http://schemas.microsoft.com/office/drawing/2016/5/12/chartex" xmlns:cx5="http://schemas.microsoft.com/office/drawing/2016/5/11/chartex" xmlns:cx4="http://schemas.microsoft.com/office/drawing/2016/5/10/chartex" xmlns:cx3="http://schemas.microsoft.com/office/drawing/2016/5/9/chartex" xmlns:cx2="http://schemas.microsoft.com/office/drawing/2015/10/21/chartex">
+          <mc:Fallback xmlns:cx2="http://schemas.microsoft.com/office/drawing/2015/10/21/chartex" xmlns:cx3="http://schemas.microsoft.com/office/drawing/2016/5/9/chartex" xmlns:cx4="http://schemas.microsoft.com/office/drawing/2016/5/10/chartex" xmlns:cx5="http://schemas.microsoft.com/office/drawing/2016/5/11/chartex" xmlns:cx6="http://schemas.microsoft.com/office/drawing/2016/5/12/chartex" xmlns:cx7="http://schemas.microsoft.com/office/drawing/2016/5/13/chartex" xmlns:cx8="http://schemas.microsoft.com/office/drawing/2016/5/14/chartex" xmlns:aink="http://schemas.microsoft.com/office/drawing/2016/ink" xmlns:am3d="http://schemas.microsoft.com/office/drawing/2017/model3d" xmlns:w16cid="http://schemas.microsoft.com/office/word/2016/wordml/cid">
             <w:pict>
               <v:shape w14:anchorId="63D7FA57" id="Text Box 2" o:spid="_x0000_s1027" type="#_x0000_t202" style="position:absolute;left:0;text-align:left;margin-left:91.85pt;margin-top:8.95pt;width:227.25pt;height:117.3pt;z-index:251657728;visibility:visible;mso-wrap-style:square;mso-width-percent:0;mso-height-percent:0;mso-wrap-distance-left:9pt;mso-wrap-distance-top:0;mso-wrap-distance-right:9pt;mso-wrap-distance-bottom:0;mso-position-horizontal:absolute;mso-position-horizontal-relative:text;mso-position-vertical:absolute;mso-position-vertical-relative:text;mso-width-percent:0;mso-height-percent:0;mso-width-relative:margin;mso-height-relative:margin;v-text-anchor:top" o:gfxdata="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" strokecolor="white">
                 <v:textbox>
@@ -760,7 +760,7 @@
               </wp:anchor>
             </w:drawing>
           </mc:Choice>
-          <mc:Fallback xmlns:w16cid="http://schemas.microsoft.com/office/word/2016/wordml/cid" xmlns:am3d="http://schemas.microsoft.com/office/drawing/2017/model3d" xmlns:aink="http://schemas.microsoft.com/office/drawing/2016/ink" xmlns:cx8="http://schemas.microsoft.com/office/drawing/2016/5/14/chartex" xmlns:cx7="http://schemas.microsoft.com/office/drawing/2016/5/13/chartex" xmlns:cx6="http://schemas.microsoft.com/office/drawing/2016/5/12/chartex" xmlns:cx5="http://schemas.microsoft.com/office/drawing/2016/5/11/chartex" xmlns:cx4="http://schemas.microsoft.com/office/drawing/2016/5/10/chartex" xmlns:cx3="http://schemas.microsoft.com/office/drawing/2016/5/9/chartex" xmlns:cx2="http://schemas.microsoft.com/office/drawing/2015/10/21/chartex">
+          <mc:Fallback xmlns:cx2="http://schemas.microsoft.com/office/drawing/2015/10/21/chartex" xmlns:cx3="http://schemas.microsoft.com/office/drawing/2016/5/9/chartex" xmlns:cx4="http://schemas.microsoft.com/office/drawing/2016/5/10/chartex" xmlns:cx5="http://schemas.microsoft.com/office/drawing/2016/5/11/chartex" xmlns:cx6="http://schemas.microsoft.com/office/drawing/2016/5/12/chartex" xmlns:cx7="http://schemas.microsoft.com/office/drawing/2016/5/13/chartex" xmlns:cx8="http://schemas.microsoft.com/office/drawing/2016/5/14/chartex" xmlns:aink="http://schemas.microsoft.com/office/drawing/2016/ink" xmlns:am3d="http://schemas.microsoft.com/office/drawing/2017/model3d" xmlns:w16cid="http://schemas.microsoft.com/office/word/2016/wordml/cid">
             <w:pict>
               <v:shape w14:anchorId="2AD25746" id="Text Box 3" o:spid="_x0000_s1028" type="#_x0000_t202" style="position:absolute;left:0;text-align:left;margin-left:-63.85pt;margin-top:-8.65pt;width:168.5pt;height:104.65pt;z-index:251658752;visibility:visible;mso-wrap-style:square;mso-width-percent:0;mso-height-percent:0;mso-wrap-distance-left:9pt;mso-wrap-distance-top:0;mso-wrap-distance-right:9pt;mso-wrap-distance-bottom:0;mso-position-horizontal:absolute;mso-position-horizontal-relative:text;mso-position-vertical:absolute;mso-position-vertical-relative:text;mso-width-percent:0;mso-height-percent:0;mso-width-relative:margin;mso-height-relative:margin;v-text-anchor:top" o:gfxdata="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" strokecolor="white">
                 <v:textbox>
@@ -1980,7 +1980,7 @@
                 <w:szCs w:val="22"/>
                 <w:lang w:val="en-US"/>
               </w:rPr>
-              <w:t xml:space="preserve">  District : </w:t>
+              <w:t xml:space="preserve">  District :</w:t>
             </w:r>
             <w:r>
               <w:rPr>
@@ -1992,6 +1992,18 @@
                 <w:szCs w:val="22"/>
                 <w:lang w:val="en-US"/>
               </w:rPr>
+              <w:t xml:space="preserve"> {s1f15}</w:t>
+            </w:r>
+            <w:r>
+              <w:rPr>
+                <w:rFonts w:cs="Andalus"/>
+                <w:b/>
+                <w:bCs/>
+                <w:color w:val="000000"/>
+                <w:sz w:val="22"/>
+                <w:szCs w:val="22"/>
+                <w:lang w:val="en-US"/>
+              </w:rPr>
               <w:t xml:space="preserve"> </w:t>
             </w:r>
             <w:r>
@@ -2004,7 +2016,45 @@
                 <w:szCs w:val="22"/>
                 <w:lang w:val="en-US"/>
               </w:rPr>
-              <w:t xml:space="preserve">Province: </w:t>
+              <w:t xml:space="preserve"> </w:t>
+            </w:r>
+            <w:r>
+              <w:rPr>
+                <w:rFonts w:cs="Andalus"/>
+                <w:b/>
+                <w:bCs/>
+                <w:color w:val="000000"/>
+                <w:sz w:val="22"/>
+                <w:szCs w:val="22"/>
+                <w:lang w:val="en-US"/>
+              </w:rPr>
+              <w:t>Province:</w:t>
+            </w:r>
+            <w:r>
+              <w:rPr>
+                <w:rFonts w:cs="Andalus"/>
+                <w:b/>
+                <w:bCs/>
+                <w:color w:val="000000"/>
+                <w:sz w:val="22"/>
+                <w:szCs w:val="22"/>
+                <w:lang w:val="en-US"/>
+              </w:rPr>
+              <w:t xml:space="preserve"> {s1f16}</w:t>
+            </w:r>
+            <w:bookmarkStart w:id="0" w:name="_GoBack"/>
+            <w:bookmarkEnd w:id="0"/>
+            <w:r>
+              <w:rPr>
+                <w:rFonts w:cs="Andalus"/>
+                <w:b/>
+                <w:bCs/>
+                <w:color w:val="000000"/>
+                <w:sz w:val="22"/>
+                <w:szCs w:val="22"/>
+                <w:lang w:val="en-US"/>
+              </w:rPr>
+              <w:t xml:space="preserve"> </w:t>
             </w:r>
           </w:p>
         </w:tc>
@@ -2208,7 +2258,31 @@
           <w:iCs/>
           <w:lang w:val="fr-FR"/>
         </w:rPr>
-        <w:t>{s1f2}</w:t>
+        <w:t>{</w:t>
+      </w:r>
+      <w:proofErr w:type="gramStart"/>
+      <w:r>
+        <w:rPr>
+          <w:rFonts w:cs="Andalus"/>
+          <w:b/>
+          <w:bCs/>
+          <w:i/>
+          <w:iCs/>
+          <w:lang w:val="fr-FR"/>
+        </w:rPr>
+        <w:t>s</w:t>
+      </w:r>
+      <w:proofErr w:type="gramEnd"/>
+      <w:r>
+        <w:rPr>
+          <w:rFonts w:cs="Andalus"/>
+          <w:b/>
+          <w:bCs/>
+          <w:i/>
+          <w:iCs/>
+          <w:lang w:val="fr-FR"/>
+        </w:rPr>
+        <w:t>1f2}</w:t>
       </w:r>
       <w:r>
         <w:rPr>
@@ -2401,7 +2475,35 @@
           <w:szCs w:val="22"/>
           <w:lang w:val="fr-FR"/>
         </w:rPr>
-        <w:t>{s1f13}</w:t>
+        <w:t>{</w:t>
+      </w:r>
+      <w:proofErr w:type="gramStart"/>
+      <w:r>
+        <w:rPr>
+          <w:rFonts w:cs="Andalus"/>
+          <w:b/>
+          <w:bCs/>
+          <w:i/>
+          <w:iCs/>
+          <w:sz w:val="22"/>
+          <w:szCs w:val="22"/>
+          <w:lang w:val="fr-FR"/>
+        </w:rPr>
+        <w:t>s</w:t>
+      </w:r>
+      <w:proofErr w:type="gramEnd"/>
+      <w:r>
+        <w:rPr>
+          <w:rFonts w:cs="Andalus"/>
+          <w:b/>
+          <w:bCs/>
+          <w:i/>
+          <w:iCs/>
+          <w:sz w:val="22"/>
+          <w:szCs w:val="22"/>
+          <w:lang w:val="fr-FR"/>
+        </w:rPr>
+        <w:t>1f13}</w:t>
       </w:r>
     </w:p>
     <w:p>
@@ -2486,7 +2588,31 @@
           <w:szCs w:val="22"/>
           <w:lang w:val="fr-FR"/>
         </w:rPr>
-        <w:t>{s1f14}</w:t>
+        <w:t>{</w:t>
+      </w:r>
+      <w:proofErr w:type="gramStart"/>
+      <w:r>
+        <w:rPr>
+          <w:rFonts w:cs="Andalus"/>
+          <w:b/>
+          <w:bCs/>
+          <w:sz w:val="22"/>
+          <w:szCs w:val="22"/>
+          <w:lang w:val="fr-FR"/>
+        </w:rPr>
+        <w:t>s</w:t>
+      </w:r>
+      <w:proofErr w:type="gramEnd"/>
+      <w:r>
+        <w:rPr>
+          <w:rFonts w:cs="Andalus"/>
+          <w:b/>
+          <w:bCs/>
+          <w:sz w:val="22"/>
+          <w:szCs w:val="22"/>
+          <w:lang w:val="fr-FR"/>
+        </w:rPr>
+        <w:t>1f14}</w:t>
       </w:r>
     </w:p>
     <w:p>
@@ -2502,10 +2628,22 @@
         <w:rPr>
           <w:lang w:val="fr-FR"/>
         </w:rPr>
-        <w:t>{o1}</w:t>
-      </w:r>
-      <w:bookmarkStart w:id="0" w:name="_GoBack"/>
-      <w:bookmarkEnd w:id="0"/>
+        <w:t>{</w:t>
+      </w:r>
+      <w:proofErr w:type="gramStart"/>
+      <w:r>
+        <w:rPr>
+          <w:lang w:val="fr-FR"/>
+        </w:rPr>
+        <w:t>o</w:t>
+      </w:r>
+      <w:proofErr w:type="gramEnd"/>
+      <w:r>
+        <w:rPr>
+          <w:lang w:val="fr-FR"/>
+        </w:rPr>
+        <w:t>1}</w:t>
+      </w:r>
     </w:p>
     <w:p>
       <w:pPr>
@@ -2678,7 +2816,33 @@
         <w:szCs w:val="22"/>
         <w:rtl/>
       </w:rPr>
-      <w:t>مار الياس، الشارع الرئيسي، تقاطع كركول الدروز، سنتر النجاح. هاتف: 01377564</w:t>
+      <w:t xml:space="preserve">مار الياس، الشارع الرئيسي، تقاطع </w:t>
+    </w:r>
+    <w:proofErr w:type="spellStart"/>
+    <w:r>
+      <w:rPr>
+        <w:rFonts w:ascii="Traditional Arabic" w:hAnsi="Traditional Arabic" w:cs="Traditional Arabic"/>
+        <w:b/>
+        <w:bCs/>
+        <w:color w:val="BFBFBF"/>
+        <w:sz w:val="20"/>
+        <w:szCs w:val="22"/>
+        <w:rtl/>
+      </w:rPr>
+      <w:t>كركول</w:t>
+    </w:r>
+    <w:proofErr w:type="spellEnd"/>
+    <w:r>
+      <w:rPr>
+        <w:rFonts w:ascii="Traditional Arabic" w:hAnsi="Traditional Arabic" w:cs="Traditional Arabic"/>
+        <w:b/>
+        <w:bCs/>
+        <w:color w:val="BFBFBF"/>
+        <w:sz w:val="20"/>
+        <w:szCs w:val="22"/>
+        <w:rtl/>
+      </w:rPr>
+      <w:t xml:space="preserve"> الدروز، سنتر النجاح. هاتف: 01377564</w:t>
     </w:r>
   </w:p>
   <w:p>

</xml_diff>